<commit_message>
Update Roadmap Unity Theme enum Colors start working on behaviour flags
</commit_message>
<xml_diff>
--- a/Assets/Fugui Roadmap.docx
+++ b/Assets/Fugui Roadmap.docx
@@ -1,13 +1,18 @@
 
 <file path=word/document.xml><?xml version="1.0" encoding="utf-8"?>
-<w:document xmlns:wpc="http://schemas.microsoft.com/office/word/2010/wordprocessingCanvas" xmlns:mc="http://schemas.openxmlformats.org/markup-compatibility/2006" xmlns:o="urn:schemas-microsoft-com:office:office" xmlns:r="http://schemas.openxmlformats.org/officeDocument/2006/relationships" xmlns:m="http://schemas.openxmlformats.org/officeDocument/2006/math" xmlns:v="urn:schemas-microsoft-com:vml" xmlns:wp14="http://schemas.microsoft.com/office/word/2010/wordprocessingDrawing" xmlns:wp="http://schemas.openxmlformats.org/drawingml/2006/wordprocessingDrawing" xmlns:w10="urn:schemas-microsoft-com:office:word" xmlns:w="http://schemas.openxmlformats.org/wordprocessingml/2006/main" xmlns:w14="http://schemas.microsoft.com/office/word/2010/wordml" xmlns:w15="http://schemas.microsoft.com/office/word/2012/wordml" xmlns:wpg="http://schemas.microsoft.com/office/word/2010/wordprocessingGroup" xmlns:wpi="http://schemas.microsoft.com/office/word/2010/wordprocessingInk" xmlns:wne="http://schemas.microsoft.com/office/word/2006/wordml" xmlns:wps="http://schemas.microsoft.com/office/word/2010/wordprocessingShape" mc:Ignorable="w14 w15 wp14">
+<w:document xmlns:wpc="http://schemas.microsoft.com/office/word/2010/wordprocessingCanvas" xmlns:cx="http://schemas.microsoft.com/office/drawing/2014/chartex" xmlns:cx1="http://schemas.microsoft.com/office/drawing/2015/9/8/chartex" xmlns:cx2="http://schemas.microsoft.com/office/drawing/2015/10/21/chartex" xmlns:cx3="http://schemas.microsoft.com/office/drawing/2016/5/9/chartex" xmlns:cx4="http://schemas.microsoft.com/office/drawing/2016/5/10/chartex" xmlns:cx5="http://schemas.microsoft.com/office/drawing/2016/5/11/chartex" xmlns:cx6="http://schemas.microsoft.com/office/drawing/2016/5/12/chartex" xmlns:cx7="http://schemas.microsoft.com/office/drawing/2016/5/13/chartex" xmlns:cx8="http://schemas.microsoft.com/office/drawing/2016/5/14/chartex" xmlns:mc="http://schemas.openxmlformats.org/markup-compatibility/2006" xmlns:aink="http://schemas.microsoft.com/office/drawing/2016/ink" xmlns:am3d="http://schemas.microsoft.com/office/drawing/2017/model3d" xmlns:o="urn:schemas-microsoft-com:office:office" xmlns:oel="http://schemas.microsoft.com/office/2019/extlst" xmlns:r="http://schemas.openxmlformats.org/officeDocument/2006/relationships" xmlns:m="http://schemas.openxmlformats.org/officeDocument/2006/math" xmlns:v="urn:schemas-microsoft-com:vml" xmlns:wp14="http://schemas.microsoft.com/office/word/2010/wordprocessingDrawing" xmlns:wp="http://schemas.openxmlformats.org/drawingml/2006/wordprocessingDrawing" xmlns:w10="urn:schemas-microsoft-com:office:word" xmlns:w="http://schemas.openxmlformats.org/wordprocessingml/2006/main" xmlns:w14="http://schemas.microsoft.com/office/word/2010/wordml" xmlns:w15="http://schemas.microsoft.com/office/word/2012/wordml" xmlns:w16cex="http://schemas.microsoft.com/office/word/2018/wordml/cex" xmlns:w16cid="http://schemas.microsoft.com/office/word/2016/wordml/cid" xmlns:w16="http://schemas.microsoft.com/office/word/2018/wordml" xmlns:w16sdtdh="http://schemas.microsoft.com/office/word/2020/wordml/sdtdatahash" xmlns:w16se="http://schemas.microsoft.com/office/word/2015/wordml/symex" xmlns:wpg="http://schemas.microsoft.com/office/word/2010/wordprocessingGroup" xmlns:wpi="http://schemas.microsoft.com/office/word/2010/wordprocessingInk" xmlns:wne="http://schemas.microsoft.com/office/word/2006/wordml" xmlns:wps="http://schemas.microsoft.com/office/word/2010/wordprocessingShape" mc:Ignorable="w14 w15 w16se w16cid w16 w16cex w16sdtdh wp14">
   <w:body>
     <w:p>
       <w:pPr>
         <w:jc w:val="center"/>
       </w:pPr>
-      <w:r>
-        <w:t>Fugui Roadmap</w:t>
+      <w:proofErr w:type="spellStart"/>
+      <w:r>
+        <w:t>Fugui</w:t>
+      </w:r>
+      <w:proofErr w:type="spellEnd"/>
+      <w:r>
+        <w:t xml:space="preserve"> Roadmap</w:t>
       </w:r>
     </w:p>
     <w:p>
@@ -21,7 +26,7 @@
           <w:lang w:eastAsia="fr-FR"/>
         </w:rPr>
         <w:drawing>
-          <wp:inline distT="0" distB="0" distL="0" distR="0">
+          <wp:inline distT="0" distB="0" distL="0" distR="0" wp14:anchorId="10FDE030" wp14:editId="768E4EA7">
             <wp:extent cx="2295525" cy="2295525"/>
             <wp:effectExtent l="0" t="0" r="9525" b="9525"/>
             <wp:docPr id="1" name="Image 1" descr="C:\Workspace\Dragonfly\UIFramework\Assets\Logo\Black\Fugui_Full_Black_512.png"/>
@@ -132,10 +137,23 @@
         <w:t>Ajouter</w:t>
       </w:r>
       <w:r>
-        <w:t xml:space="preserve"> un flag (actionType</w:t>
-      </w:r>
-      <w:r>
-        <w:t> : Default, selection, states</w:t>
+        <w:t xml:space="preserve"> un flag (</w:t>
+      </w:r>
+      <w:proofErr w:type="spellStart"/>
+      <w:r>
+        <w:t>actionType</w:t>
+      </w:r>
+      <w:proofErr w:type="spellEnd"/>
+      <w:r>
+        <w:t xml:space="preserve"> : Default, </w:t>
+      </w:r>
+      <w:proofErr w:type="spellStart"/>
+      <w:r>
+        <w:t>selection</w:t>
+      </w:r>
+      <w:proofErr w:type="spellEnd"/>
+      <w:r>
+        <w:t>, states</w:t>
       </w:r>
       <w:r>
         <w:t>)</w:t>
@@ -161,36 +179,96 @@
           <w:numId w:val="1"/>
         </w:numPr>
       </w:pPr>
-      <w:r>
-        <w:t>SmartText semble mal se wrapper (padding)</w:t>
-      </w:r>
-    </w:p>
-    <w:p>
-      <w:pPr>
-        <w:pStyle w:val="Paragraphedeliste"/>
-        <w:numPr>
-          <w:ilvl w:val="2"/>
-          <w:numId w:val="1"/>
-        </w:numPr>
-      </w:pPr>
-      <w:r>
-        <w:t>Ajouter un flag (stateType : Default, selection, states)</w:t>
-      </w:r>
-      <w:r>
-        <w:t xml:space="preserve"> maybe same actionType</w:t>
-      </w:r>
-    </w:p>
-    <w:p>
-      <w:pPr>
-        <w:pStyle w:val="Paragraphedeliste"/>
-        <w:numPr>
-          <w:ilvl w:val="1"/>
-          <w:numId w:val="1"/>
-        </w:numPr>
-      </w:pPr>
+      <w:proofErr w:type="spellStart"/>
+      <w:r>
+        <w:t>SmartText</w:t>
+      </w:r>
+      <w:proofErr w:type="spellEnd"/>
+      <w:r>
+        <w:t xml:space="preserve"> semble mal se </w:t>
+      </w:r>
+      <w:proofErr w:type="spellStart"/>
+      <w:r>
+        <w:t>wrapper</w:t>
+      </w:r>
+      <w:proofErr w:type="spellEnd"/>
+      <w:r>
+        <w:t xml:space="preserve"> (</w:t>
+      </w:r>
+      <w:proofErr w:type="spellStart"/>
+      <w:r>
+        <w:t>padding</w:t>
+      </w:r>
+      <w:proofErr w:type="spellEnd"/>
+      <w:r>
+        <w:t>)</w:t>
+      </w:r>
+    </w:p>
+    <w:p>
+      <w:pPr>
+        <w:pStyle w:val="Paragraphedeliste"/>
+        <w:numPr>
+          <w:ilvl w:val="2"/>
+          <w:numId w:val="1"/>
+        </w:numPr>
+      </w:pPr>
+      <w:r>
+        <w:t>Ajouter un flag (</w:t>
+      </w:r>
+      <w:proofErr w:type="spellStart"/>
+      <w:r>
+        <w:t>stateType</w:t>
+      </w:r>
+      <w:proofErr w:type="spellEnd"/>
+      <w:r>
+        <w:t xml:space="preserve"> : Default, </w:t>
+      </w:r>
+      <w:proofErr w:type="spellStart"/>
+      <w:r>
+        <w:t>selection</w:t>
+      </w:r>
+      <w:proofErr w:type="spellEnd"/>
+      <w:r>
+        <w:t>, states)</w:t>
+      </w:r>
+      <w:r>
+        <w:t xml:space="preserve"> </w:t>
+      </w:r>
+      <w:proofErr w:type="spellStart"/>
+      <w:r>
+        <w:t>maybe</w:t>
+      </w:r>
+      <w:proofErr w:type="spellEnd"/>
+      <w:r>
+        <w:t xml:space="preserve"> </w:t>
+      </w:r>
+      <w:proofErr w:type="spellStart"/>
+      <w:r>
+        <w:t>same</w:t>
+      </w:r>
+      <w:proofErr w:type="spellEnd"/>
+      <w:r>
+        <w:t xml:space="preserve"> </w:t>
+      </w:r>
+      <w:proofErr w:type="spellStart"/>
+      <w:r>
+        <w:t>actionType</w:t>
+      </w:r>
+      <w:proofErr w:type="spellEnd"/>
+    </w:p>
+    <w:p>
+      <w:pPr>
+        <w:pStyle w:val="Paragraphedeliste"/>
+        <w:numPr>
+          <w:ilvl w:val="1"/>
+          <w:numId w:val="1"/>
+        </w:numPr>
+      </w:pPr>
+      <w:proofErr w:type="spellStart"/>
       <w:r>
         <w:t>Checkbox</w:t>
       </w:r>
+      <w:proofErr w:type="spellEnd"/>
     </w:p>
     <w:p>
       <w:pPr>
@@ -213,23 +291,54 @@
         </w:numPr>
       </w:pPr>
       <w:r>
-        <w:t>A tester mais les couleurs disabled doivent foirer (</w:t>
-      </w:r>
-      <w:r>
-        <w:t>frameBg or CheckMark selon isChecked)</w:t>
-      </w:r>
-    </w:p>
-    <w:p>
-      <w:pPr>
-        <w:pStyle w:val="Paragraphedeliste"/>
-        <w:numPr>
-          <w:ilvl w:val="1"/>
-          <w:numId w:val="1"/>
-        </w:numPr>
-      </w:pPr>
+        <w:t xml:space="preserve">A tester mais les couleurs </w:t>
+      </w:r>
+      <w:proofErr w:type="spellStart"/>
+      <w:r>
+        <w:t>disabled</w:t>
+      </w:r>
+      <w:proofErr w:type="spellEnd"/>
+      <w:r>
+        <w:t xml:space="preserve"> doivent foirer (</w:t>
+      </w:r>
+      <w:proofErr w:type="spellStart"/>
+      <w:r>
+        <w:t>frameBg</w:t>
+      </w:r>
+      <w:proofErr w:type="spellEnd"/>
+      <w:r>
+        <w:t xml:space="preserve"> or </w:t>
+      </w:r>
+      <w:proofErr w:type="spellStart"/>
+      <w:r>
+        <w:t>CheckMark</w:t>
+      </w:r>
+      <w:proofErr w:type="spellEnd"/>
+      <w:r>
+        <w:t xml:space="preserve"> selon </w:t>
+      </w:r>
+      <w:proofErr w:type="spellStart"/>
+      <w:r>
+        <w:t>isChecked</w:t>
+      </w:r>
+      <w:proofErr w:type="spellEnd"/>
+      <w:r>
+        <w:t>)</w:t>
+      </w:r>
+    </w:p>
+    <w:p>
+      <w:pPr>
+        <w:pStyle w:val="Paragraphedeliste"/>
+        <w:numPr>
+          <w:ilvl w:val="1"/>
+          <w:numId w:val="1"/>
+        </w:numPr>
+      </w:pPr>
+      <w:proofErr w:type="spellStart"/>
       <w:r>
         <w:t>RadioButton</w:t>
       </w:r>
+      <w:proofErr w:type="spellEnd"/>
     </w:p>
     <w:p>
       <w:pPr>
@@ -251,8 +360,13 @@
           <w:numId w:val="1"/>
         </w:numPr>
       </w:pPr>
-      <w:r>
-        <w:t>Radiobutton group</w:t>
+      <w:proofErr w:type="spellStart"/>
+      <w:r>
+        <w:t>Radiobutton</w:t>
+      </w:r>
+      <w:proofErr w:type="spellEnd"/>
+      <w:r>
+        <w:t xml:space="preserve"> group</w:t>
       </w:r>
     </w:p>
     <w:p>
@@ -287,9 +401,11 @@
           <w:numId w:val="1"/>
         </w:numPr>
       </w:pPr>
+      <w:proofErr w:type="spellStart"/>
       <w:r>
         <w:t>Slider</w:t>
       </w:r>
+      <w:proofErr w:type="spellEnd"/>
     </w:p>
     <w:p>
       <w:pPr>
@@ -312,7 +428,23 @@
         </w:numPr>
       </w:pPr>
       <w:r>
-        <w:t>Flag pour la position du drag (left, right, none =&gt; default is right)</w:t>
+        <w:t>Flag pour la position du drag (</w:t>
+      </w:r>
+      <w:proofErr w:type="spellStart"/>
+      <w:r>
+        <w:t>left</w:t>
+      </w:r>
+      <w:proofErr w:type="spellEnd"/>
+      <w:r>
+        <w:t xml:space="preserve">, right, none =&gt; default </w:t>
+      </w:r>
+      <w:proofErr w:type="spellStart"/>
+      <w:r>
+        <w:t>is</w:t>
+      </w:r>
+      <w:proofErr w:type="spellEnd"/>
+      <w:r>
+        <w:t xml:space="preserve"> right)</w:t>
       </w:r>
     </w:p>
     <w:p>
@@ -347,9 +479,27 @@
           <w:numId w:val="1"/>
         </w:numPr>
       </w:pPr>
-      <w:r>
-        <w:t>Maybe check le padding quand on met du text</w:t>
-      </w:r>
+      <w:proofErr w:type="spellStart"/>
+      <w:r>
+        <w:t>Maybe</w:t>
+      </w:r>
+      <w:proofErr w:type="spellEnd"/>
+      <w:r>
+        <w:t xml:space="preserve"> check le </w:t>
+      </w:r>
+      <w:proofErr w:type="spellStart"/>
+      <w:r>
+        <w:t>padding</w:t>
+      </w:r>
+      <w:proofErr w:type="spellEnd"/>
+      <w:r>
+        <w:t xml:space="preserve"> quand on met du </w:t>
+      </w:r>
+      <w:proofErr w:type="spellStart"/>
+      <w:r>
+        <w:t>text</w:t>
+      </w:r>
+      <w:proofErr w:type="spellEnd"/>
       <w:r>
         <w:t xml:space="preserve"> devant les drags</w:t>
       </w:r>
@@ -363,7 +513,15 @@
         </w:numPr>
       </w:pPr>
       <w:r>
-        <w:t>Flag pour mettre le text à</w:t>
+        <w:t xml:space="preserve">Flag pour mettre le </w:t>
+      </w:r>
+      <w:proofErr w:type="spellStart"/>
+      <w:r>
+        <w:t>text</w:t>
+      </w:r>
+      <w:proofErr w:type="spellEnd"/>
+      <w:r>
+        <w:t xml:space="preserve"> à</w:t>
       </w:r>
       <w:r>
         <w:t xml:space="preserve"> droite ou à</w:t>
@@ -380,9 +538,11 @@
           <w:numId w:val="1"/>
         </w:numPr>
       </w:pPr>
+      <w:proofErr w:type="spellStart"/>
       <w:r>
         <w:t>Combobox</w:t>
       </w:r>
+      <w:proofErr w:type="spellEnd"/>
     </w:p>
     <w:p>
       <w:pPr>
@@ -404,9 +564,11 @@
           <w:numId w:val="1"/>
         </w:numPr>
       </w:pPr>
+      <w:proofErr w:type="spellStart"/>
       <w:r>
         <w:t>Collapsable</w:t>
       </w:r>
+      <w:proofErr w:type="spellEnd"/>
     </w:p>
     <w:p>
       <w:pPr>
@@ -440,21 +602,34 @@
           <w:numId w:val="1"/>
         </w:numPr>
       </w:pPr>
+      <w:proofErr w:type="spellStart"/>
       <w:r>
         <w:lastRenderedPageBreak/>
-        <w:t>Text Input</w:t>
-      </w:r>
-    </w:p>
-    <w:p>
-      <w:pPr>
-        <w:pStyle w:val="Paragraphedeliste"/>
-        <w:numPr>
-          <w:ilvl w:val="2"/>
-          <w:numId w:val="1"/>
-        </w:numPr>
-      </w:pPr>
-      <w:r>
-        <w:t>Ajouter des flags (surcouche aux flags ImGui car on veut en supprimer)</w:t>
+        <w:t>Text</w:t>
+      </w:r>
+      <w:proofErr w:type="spellEnd"/>
+      <w:r>
+        <w:t xml:space="preserve"> Input</w:t>
+      </w:r>
+    </w:p>
+    <w:p>
+      <w:pPr>
+        <w:pStyle w:val="Paragraphedeliste"/>
+        <w:numPr>
+          <w:ilvl w:val="2"/>
+          <w:numId w:val="1"/>
+        </w:numPr>
+      </w:pPr>
+      <w:r>
+        <w:t xml:space="preserve">Ajouter des flags (surcouche aux flags </w:t>
+      </w:r>
+      <w:proofErr w:type="spellStart"/>
+      <w:r>
+        <w:t>ImGui</w:t>
+      </w:r>
+      <w:proofErr w:type="spellEnd"/>
+      <w:r>
+        <w:t xml:space="preserve"> car on veut en supprimer)</w:t>
       </w:r>
     </w:p>
     <w:p>
@@ -465,9 +640,11 @@
           <w:numId w:val="1"/>
         </w:numPr>
       </w:pPr>
+      <w:proofErr w:type="spellStart"/>
       <w:r>
         <w:t>Password</w:t>
       </w:r>
+      <w:proofErr w:type="spellEnd"/>
     </w:p>
     <w:p>
       <w:pPr>
@@ -477,9 +654,11 @@
           <w:numId w:val="1"/>
         </w:numPr>
       </w:pPr>
+      <w:proofErr w:type="spellStart"/>
       <w:r>
         <w:t>CharTypes</w:t>
       </w:r>
+      <w:proofErr w:type="spellEnd"/>
     </w:p>
     <w:p>
       <w:pPr>
@@ -489,9 +668,11 @@
           <w:numId w:val="1"/>
         </w:numPr>
       </w:pPr>
+      <w:proofErr w:type="spellStart"/>
       <w:r>
         <w:t>Uppercase</w:t>
       </w:r>
+      <w:proofErr w:type="spellEnd"/>
     </w:p>
     <w:p>
       <w:pPr>
@@ -537,9 +718,11 @@
           <w:numId w:val="1"/>
         </w:numPr>
       </w:pPr>
+      <w:proofErr w:type="spellStart"/>
       <w:r>
         <w:t>ColorPicker</w:t>
       </w:r>
+      <w:proofErr w:type="spellEnd"/>
     </w:p>
     <w:p>
       <w:pPr>
@@ -562,8 +745,29 @@
         </w:numPr>
       </w:pPr>
       <w:r>
-        <w:t>Flag pour afficher la prev en caré ou rect</w:t>
-      </w:r>
+        <w:t xml:space="preserve">Flag pour afficher la </w:t>
+      </w:r>
+      <w:proofErr w:type="spellStart"/>
+      <w:r>
+        <w:t>prev</w:t>
+      </w:r>
+      <w:proofErr w:type="spellEnd"/>
+      <w:r>
+        <w:t xml:space="preserve"> en </w:t>
+      </w:r>
+      <w:proofErr w:type="spellStart"/>
+      <w:r>
+        <w:t>caré</w:t>
+      </w:r>
+      <w:proofErr w:type="spellEnd"/>
+      <w:r>
+        <w:t xml:space="preserve"> ou </w:t>
+      </w:r>
+      <w:proofErr w:type="spellStart"/>
+      <w:r>
+        <w:t>rect</w:t>
+      </w:r>
+      <w:proofErr w:type="spellEnd"/>
     </w:p>
     <w:p>
       <w:pPr>
@@ -585,24 +789,30 @@
           <w:numId w:val="1"/>
         </w:numPr>
       </w:pPr>
+      <w:proofErr w:type="spellStart"/>
+      <w:proofErr w:type="gramStart"/>
       <w:r>
         <w:t>padding</w:t>
       </w:r>
-    </w:p>
-    <w:p>
-      <w:pPr>
-        <w:pStyle w:val="Paragraphedeliste"/>
-        <w:numPr>
-          <w:ilvl w:val="1"/>
-          <w:numId w:val="1"/>
-        </w:numPr>
-      </w:pPr>
+      <w:proofErr w:type="spellEnd"/>
+      <w:proofErr w:type="gramEnd"/>
+    </w:p>
+    <w:p>
+      <w:pPr>
+        <w:pStyle w:val="Paragraphedeliste"/>
+        <w:numPr>
+          <w:ilvl w:val="1"/>
+          <w:numId w:val="1"/>
+        </w:numPr>
+      </w:pPr>
+      <w:proofErr w:type="spellStart"/>
       <w:r>
         <w:t>Tool</w:t>
       </w:r>
       <w:r>
         <w:t>Tips</w:t>
       </w:r>
+      <w:proofErr w:type="spellEnd"/>
     </w:p>
     <w:p>
       <w:pPr>
@@ -624,9 +834,11 @@
           <w:numId w:val="1"/>
         </w:numPr>
       </w:pPr>
+      <w:proofErr w:type="spellStart"/>
       <w:r>
         <w:t>ButtonsGroup</w:t>
       </w:r>
+      <w:proofErr w:type="spellEnd"/>
     </w:p>
     <w:p>
       <w:pPr>
@@ -648,33 +860,53 @@
           <w:numId w:val="1"/>
         </w:numPr>
       </w:pPr>
+      <w:proofErr w:type="spellStart"/>
       <w:r>
         <w:t>PathField</w:t>
       </w:r>
-    </w:p>
-    <w:p>
-      <w:pPr>
-        <w:pStyle w:val="Paragraphedeliste"/>
-        <w:numPr>
-          <w:ilvl w:val="2"/>
-          <w:numId w:val="1"/>
-        </w:numPr>
-      </w:pPr>
-      <w:r>
-        <w:t>Ajouter le SaveFile</w:t>
-      </w:r>
-    </w:p>
-    <w:p>
-      <w:pPr>
-        <w:pStyle w:val="Paragraphedeliste"/>
-        <w:numPr>
-          <w:ilvl w:val="2"/>
-          <w:numId w:val="1"/>
-        </w:numPr>
-      </w:pPr>
-      <w:r>
-        <w:t>Changer les ‘…’ en icon, selon le type de path</w:t>
-      </w:r>
+      <w:proofErr w:type="spellEnd"/>
+    </w:p>
+    <w:p>
+      <w:pPr>
+        <w:pStyle w:val="Paragraphedeliste"/>
+        <w:numPr>
+          <w:ilvl w:val="2"/>
+          <w:numId w:val="1"/>
+        </w:numPr>
+      </w:pPr>
+      <w:r>
+        <w:t xml:space="preserve">Ajouter le </w:t>
+      </w:r>
+      <w:proofErr w:type="spellStart"/>
+      <w:r>
+        <w:t>SaveFile</w:t>
+      </w:r>
+      <w:proofErr w:type="spellEnd"/>
+    </w:p>
+    <w:p>
+      <w:pPr>
+        <w:pStyle w:val="Paragraphedeliste"/>
+        <w:numPr>
+          <w:ilvl w:val="2"/>
+          <w:numId w:val="1"/>
+        </w:numPr>
+      </w:pPr>
+      <w:r>
+        <w:t xml:space="preserve">Changer les ‘…’ en </w:t>
+      </w:r>
+      <w:proofErr w:type="spellStart"/>
+      <w:r>
+        <w:t>icon</w:t>
+      </w:r>
+      <w:proofErr w:type="spellEnd"/>
+      <w:r>
+        <w:t xml:space="preserve">, selon le type de </w:t>
+      </w:r>
+      <w:proofErr w:type="spellStart"/>
+      <w:r>
+        <w:t>path</w:t>
+      </w:r>
+      <w:proofErr w:type="spellEnd"/>
     </w:p>
     <w:p>
       <w:pPr>
@@ -697,19 +929,72 @@
         </w:numPr>
       </w:pPr>
       <w:r>
-        <w:t>Ajouter les styles de button et text</w:t>
-      </w:r>
-    </w:p>
-    <w:p>
-      <w:pPr>
-        <w:pStyle w:val="Paragraphedeliste"/>
-        <w:numPr>
-          <w:ilvl w:val="2"/>
-          <w:numId w:val="1"/>
-        </w:numPr>
-      </w:pPr>
-      <w:r>
-        <w:t>Ajouter des methodes pour aider (string title + body, errorBox, infoBox, etc)</w:t>
+        <w:t xml:space="preserve">Ajouter les styles de </w:t>
+      </w:r>
+      <w:proofErr w:type="spellStart"/>
+      <w:r>
+        <w:t>button</w:t>
+      </w:r>
+      <w:proofErr w:type="spellEnd"/>
+      <w:r>
+        <w:t xml:space="preserve"> et </w:t>
+      </w:r>
+      <w:proofErr w:type="spellStart"/>
+      <w:r>
+        <w:t>text</w:t>
+      </w:r>
+      <w:proofErr w:type="spellEnd"/>
+    </w:p>
+    <w:p>
+      <w:pPr>
+        <w:pStyle w:val="Paragraphedeliste"/>
+        <w:numPr>
+          <w:ilvl w:val="2"/>
+          <w:numId w:val="1"/>
+        </w:numPr>
+      </w:pPr>
+      <w:r>
+        <w:t xml:space="preserve">Ajouter des </w:t>
+      </w:r>
+      <w:proofErr w:type="spellStart"/>
+      <w:r>
+        <w:t>methodes</w:t>
+      </w:r>
+      <w:proofErr w:type="spellEnd"/>
+      <w:r>
+        <w:t xml:space="preserve"> pour aider (string </w:t>
+      </w:r>
+      <w:proofErr w:type="spellStart"/>
+      <w:r>
+        <w:t>title</w:t>
+      </w:r>
+      <w:proofErr w:type="spellEnd"/>
+      <w:r>
+        <w:t xml:space="preserve"> + body, </w:t>
+      </w:r>
+      <w:proofErr w:type="spellStart"/>
+      <w:r>
+        <w:t>errorBox</w:t>
+      </w:r>
+      <w:proofErr w:type="spellEnd"/>
+      <w:r>
+        <w:t xml:space="preserve">, </w:t>
+      </w:r>
+      <w:proofErr w:type="spellStart"/>
+      <w:r>
+        <w:t>infoBox</w:t>
+      </w:r>
+      <w:proofErr w:type="spellEnd"/>
+      <w:r>
+        <w:t xml:space="preserve">, </w:t>
+      </w:r>
+      <w:proofErr w:type="spellStart"/>
+      <w:r>
+        <w:t>etc</w:t>
+      </w:r>
+      <w:proofErr w:type="spellEnd"/>
+      <w:r>
+        <w:t>)</w:t>
       </w:r>
     </w:p>
     <w:p>
@@ -732,9 +1017,19 @@
           <w:numId w:val="1"/>
         </w:numPr>
       </w:pPr>
-      <w:r>
-        <w:t>Icons et couleur pour les statesBox</w:t>
-      </w:r>
+      <w:proofErr w:type="spellStart"/>
+      <w:r>
+        <w:t>Icons</w:t>
+      </w:r>
+      <w:proofErr w:type="spellEnd"/>
+      <w:r>
+        <w:t xml:space="preserve"> et couleur pour les </w:t>
+      </w:r>
+      <w:proofErr w:type="spellStart"/>
+      <w:r>
+        <w:t>statesBox</w:t>
+      </w:r>
+      <w:proofErr w:type="spellEnd"/>
     </w:p>
     <w:p>
       <w:pPr>
@@ -751,8 +1046,13 @@
         <w:t>s</w:t>
       </w:r>
       <w:r>
-        <w:t xml:space="preserve"> de padding</w:t>
-      </w:r>
+        <w:t xml:space="preserve"> de </w:t>
+      </w:r>
+      <w:proofErr w:type="spellStart"/>
+      <w:r>
+        <w:t>padding</w:t>
+      </w:r>
+      <w:proofErr w:type="spellEnd"/>
     </w:p>
     <w:p>
       <w:pPr>
@@ -780,9 +1080,11 @@
           <w:numId w:val="1"/>
         </w:numPr>
       </w:pPr>
+      <w:proofErr w:type="spellStart"/>
       <w:r>
         <w:t>ProgressBar</w:t>
       </w:r>
+      <w:proofErr w:type="spellEnd"/>
     </w:p>
     <w:p>
       <w:pPr>
@@ -804,9 +1106,11 @@
           <w:numId w:val="1"/>
         </w:numPr>
       </w:pPr>
+      <w:proofErr w:type="spellStart"/>
       <w:r>
         <w:t>Notify</w:t>
       </w:r>
+      <w:proofErr w:type="spellEnd"/>
     </w:p>
     <w:p>
       <w:pPr>
@@ -852,12 +1156,27 @@
           <w:numId w:val="1"/>
         </w:numPr>
       </w:pPr>
-      <w:r>
-        <w:t>Grid Item (pour les auto col grids</w:t>
-      </w:r>
-      <w:r>
-        <w:t xml:space="preserve"> =&gt; comment afficher un item dans un context</w:t>
-      </w:r>
+      <w:proofErr w:type="spellStart"/>
+      <w:r>
+        <w:t>Grid</w:t>
+      </w:r>
+      <w:proofErr w:type="spellEnd"/>
+      <w:r>
+        <w:t xml:space="preserve"> Item (pour les auto col </w:t>
+      </w:r>
+      <w:proofErr w:type="spellStart"/>
+      <w:r>
+        <w:t>grids</w:t>
+      </w:r>
+      <w:proofErr w:type="spellEnd"/>
+      <w:r>
+        <w:t xml:space="preserve"> =&gt; comment afficher un item dans un </w:t>
+      </w:r>
+      <w:proofErr w:type="spellStart"/>
+      <w:r>
+        <w:t>context</w:t>
+      </w:r>
+      <w:proofErr w:type="spellEnd"/>
       <w:r>
         <w:t xml:space="preserve"> x</w:t>
       </w:r>
@@ -878,6 +1197,11 @@
       </w:r>
     </w:p>
     <w:p>
+      <w:r>
+        <w:br w:type="page"/>
+      </w:r>
+    </w:p>
+    <w:p>
       <w:pPr>
         <w:pStyle w:val="Paragraphedeliste"/>
         <w:ind w:left="1440"/>
@@ -909,103 +1233,229 @@
         </w:numPr>
       </w:pPr>
       <w:r>
-        <w:t>Passer les bool de comportement en flags (num)</w:t>
-      </w:r>
-    </w:p>
-    <w:p>
-      <w:pPr>
-        <w:pStyle w:val="Paragraphedeliste"/>
-        <w:numPr>
-          <w:ilvl w:val="1"/>
-          <w:numId w:val="1"/>
-        </w:numPr>
-      </w:pPr>
-      <w:r>
-        <w:t>Gestion de plusieurs fonts d’icons (icons par defaut + icons custom)</w:t>
-      </w:r>
-    </w:p>
-    <w:p>
-      <w:pPr>
-        <w:pStyle w:val="Paragraphedeliste"/>
-        <w:numPr>
-          <w:ilvl w:val="1"/>
-          <w:numId w:val="1"/>
-        </w:numPr>
-      </w:pPr>
-      <w:r>
-        <w:t xml:space="preserve">Gestion generique du </w:t>
-      </w:r>
+        <w:t xml:space="preserve">Passer les </w:t>
+      </w:r>
+      <w:proofErr w:type="spellStart"/>
+      <w:r>
+        <w:t>bool</w:t>
+      </w:r>
+      <w:proofErr w:type="spellEnd"/>
+      <w:r>
+        <w:t xml:space="preserve"> de comportement en flags (</w:t>
+      </w:r>
+      <w:proofErr w:type="spellStart"/>
+      <w:r>
+        <w:t>num</w:t>
+      </w:r>
+      <w:proofErr w:type="spellEnd"/>
+      <w:r>
+        <w:t>)</w:t>
+      </w:r>
+    </w:p>
+    <w:p>
+      <w:pPr>
+        <w:pStyle w:val="Paragraphedeliste"/>
+        <w:numPr>
+          <w:ilvl w:val="1"/>
+          <w:numId w:val="1"/>
+        </w:numPr>
+      </w:pPr>
+      <w:r>
+        <w:t>Gestion de plusieurs fonts d’</w:t>
+      </w:r>
+      <w:proofErr w:type="spellStart"/>
+      <w:r>
+        <w:t>icons</w:t>
+      </w:r>
+      <w:proofErr w:type="spellEnd"/>
+      <w:r>
+        <w:t xml:space="preserve"> (</w:t>
+      </w:r>
+      <w:proofErr w:type="spellStart"/>
+      <w:r>
+        <w:t>icons</w:t>
+      </w:r>
+      <w:proofErr w:type="spellEnd"/>
+      <w:r>
+        <w:t xml:space="preserve"> par </w:t>
+      </w:r>
+      <w:proofErr w:type="spellStart"/>
+      <w:r>
+        <w:t>defaut</w:t>
+      </w:r>
+      <w:proofErr w:type="spellEnd"/>
+      <w:r>
+        <w:t xml:space="preserve"> + </w:t>
+      </w:r>
+      <w:proofErr w:type="spellStart"/>
+      <w:r>
+        <w:t>icons</w:t>
+      </w:r>
+      <w:proofErr w:type="spellEnd"/>
+      <w:r>
+        <w:t xml:space="preserve"> custom)</w:t>
+      </w:r>
+    </w:p>
+    <w:p>
+      <w:pPr>
+        <w:pStyle w:val="Paragraphedeliste"/>
+        <w:numPr>
+          <w:ilvl w:val="1"/>
+          <w:numId w:val="1"/>
+        </w:numPr>
+      </w:pPr>
+      <w:r>
+        <w:t xml:space="preserve">Gestion </w:t>
+      </w:r>
+      <w:proofErr w:type="spellStart"/>
+      <w:r>
+        <w:t>generique</w:t>
+      </w:r>
+      <w:proofErr w:type="spellEnd"/>
+      <w:r>
+        <w:t xml:space="preserve"> du </w:t>
+      </w:r>
+      <w:proofErr w:type="spellStart"/>
       <w:r>
         <w:t>dockspace</w:t>
       </w:r>
-    </w:p>
-    <w:p>
-      <w:pPr>
-        <w:pStyle w:val="Paragraphedeliste"/>
-        <w:numPr>
-          <w:ilvl w:val="2"/>
-          <w:numId w:val="1"/>
-        </w:numPr>
-      </w:pPr>
-      <w:r>
-        <w:t>Déclarer des dockespaces</w:t>
-      </w:r>
-    </w:p>
-    <w:p>
-      <w:pPr>
-        <w:pStyle w:val="Paragraphedeliste"/>
-        <w:numPr>
-          <w:ilvl w:val="2"/>
-          <w:numId w:val="1"/>
-        </w:numPr>
-      </w:pPr>
-      <w:r>
-        <w:t>Editeur de layout + déclarer layout et window name comme les layers</w:t>
-      </w:r>
-    </w:p>
-    <w:p>
-      <w:pPr>
-        <w:pStyle w:val="Paragraphedeliste"/>
-        <w:numPr>
-          <w:ilvl w:val="2"/>
-          <w:numId w:val="1"/>
-        </w:numPr>
-      </w:pPr>
-      <w:r>
-        <w:t>Sans layout ?</w:t>
-      </w:r>
-    </w:p>
-    <w:p>
-      <w:pPr>
-        <w:pStyle w:val="Paragraphedeliste"/>
-        <w:numPr>
-          <w:ilvl w:val="1"/>
-          <w:numId w:val="1"/>
-        </w:numPr>
-      </w:pPr>
-      <w:r>
-        <w:t>Comment stocker les UIWIndow/Definitions</w:t>
-      </w:r>
-    </w:p>
-    <w:p>
-      <w:pPr>
-        <w:pStyle w:val="Paragraphedeliste"/>
-        <w:numPr>
-          <w:ilvl w:val="2"/>
-          <w:numId w:val="1"/>
-        </w:numPr>
-      </w:pPr>
+      <w:proofErr w:type="spellEnd"/>
+    </w:p>
+    <w:p>
+      <w:pPr>
+        <w:pStyle w:val="Paragraphedeliste"/>
+        <w:numPr>
+          <w:ilvl w:val="2"/>
+          <w:numId w:val="1"/>
+        </w:numPr>
+      </w:pPr>
+      <w:r>
+        <w:t xml:space="preserve">Déclarer des </w:t>
+      </w:r>
+      <w:proofErr w:type="spellStart"/>
+      <w:r>
+        <w:t>dockespaces</w:t>
+      </w:r>
+      <w:proofErr w:type="spellEnd"/>
+    </w:p>
+    <w:p>
+      <w:pPr>
+        <w:pStyle w:val="Paragraphedeliste"/>
+        <w:numPr>
+          <w:ilvl w:val="2"/>
+          <w:numId w:val="1"/>
+        </w:numPr>
+      </w:pPr>
+      <w:r>
+        <w:t xml:space="preserve">Editeur de </w:t>
+      </w:r>
+      <w:proofErr w:type="spellStart"/>
+      <w:r>
+        <w:t>layout</w:t>
+      </w:r>
+      <w:proofErr w:type="spellEnd"/>
+      <w:r>
+        <w:t xml:space="preserve"> + déclarer </w:t>
+      </w:r>
+      <w:proofErr w:type="spellStart"/>
+      <w:r>
+        <w:t>layout</w:t>
+      </w:r>
+      <w:proofErr w:type="spellEnd"/>
+      <w:r>
+        <w:t xml:space="preserve"> et </w:t>
+      </w:r>
+      <w:proofErr w:type="spellStart"/>
+      <w:r>
+        <w:t>window</w:t>
+      </w:r>
+      <w:proofErr w:type="spellEnd"/>
+      <w:r>
+        <w:t xml:space="preserve"> </w:t>
+      </w:r>
+      <w:proofErr w:type="spellStart"/>
+      <w:r>
+        <w:t>name</w:t>
+      </w:r>
+      <w:proofErr w:type="spellEnd"/>
+      <w:r>
+        <w:t xml:space="preserve"> comme les </w:t>
+      </w:r>
+      <w:proofErr w:type="spellStart"/>
+      <w:r>
+        <w:t>layers</w:t>
+      </w:r>
+      <w:proofErr w:type="spellEnd"/>
+    </w:p>
+    <w:p>
+      <w:pPr>
+        <w:pStyle w:val="Paragraphedeliste"/>
+        <w:numPr>
+          <w:ilvl w:val="2"/>
+          <w:numId w:val="1"/>
+        </w:numPr>
+      </w:pPr>
+      <w:r>
+        <w:t xml:space="preserve">Sans </w:t>
+      </w:r>
+      <w:proofErr w:type="spellStart"/>
+      <w:r>
+        <w:t>layout</w:t>
+      </w:r>
+      <w:proofErr w:type="spellEnd"/>
+      <w:r>
+        <w:t> ?</w:t>
+      </w:r>
+    </w:p>
+    <w:p>
+      <w:pPr>
+        <w:pStyle w:val="Paragraphedeliste"/>
+        <w:numPr>
+          <w:ilvl w:val="1"/>
+          <w:numId w:val="1"/>
+        </w:numPr>
+      </w:pPr>
+      <w:r>
+        <w:t xml:space="preserve">Comment stocker les </w:t>
+      </w:r>
+      <w:proofErr w:type="spellStart"/>
+      <w:r>
+        <w:t>UIWIndow</w:t>
+      </w:r>
+      <w:proofErr w:type="spellEnd"/>
+      <w:r>
+        <w:t>/</w:t>
+      </w:r>
+      <w:proofErr w:type="spellStart"/>
+      <w:r>
+        <w:t>Definitions</w:t>
+      </w:r>
+      <w:proofErr w:type="spellEnd"/>
+    </w:p>
+    <w:p>
+      <w:pPr>
+        <w:pStyle w:val="Paragraphedeliste"/>
+        <w:numPr>
+          <w:ilvl w:val="2"/>
+          <w:numId w:val="1"/>
+        </w:numPr>
+      </w:pPr>
+      <w:proofErr w:type="spellStart"/>
       <w:r>
         <w:t>BitMas</w:t>
       </w:r>
       <w:r>
         <w:t>k</w:t>
       </w:r>
-      <w:bookmarkStart w:id="0" w:name="_GoBack"/>
-      <w:bookmarkEnd w:id="0"/>
-      <w:r>
-        <w:t xml:space="preserve"> déclaré dans l’éditor</w:t>
-      </w:r>
+      <w:proofErr w:type="spellEnd"/>
+      <w:r>
+        <w:t xml:space="preserve"> déclaré dans l’</w:t>
+      </w:r>
+      <w:proofErr w:type="spellStart"/>
+      <w:r>
+        <w:t>éditor</w:t>
+      </w:r>
+      <w:proofErr w:type="spellEnd"/>
     </w:p>
     <w:p>
       <w:pPr>
@@ -1018,21 +1468,57 @@
       <w:r>
         <w:t>Contraindre la duplication d’</w:t>
       </w:r>
-      <w:r>
-        <w:t>UIWindow (dans la def =&gt; flag)</w:t>
-      </w:r>
-    </w:p>
-    <w:p>
-      <w:pPr>
-        <w:pStyle w:val="Paragraphedeliste"/>
-        <w:numPr>
-          <w:ilvl w:val="1"/>
-          <w:numId w:val="1"/>
-        </w:numPr>
-      </w:pPr>
-      <w:r>
-        <w:lastRenderedPageBreak/>
-        <w:t>Contrainte de docking generique (eg : A dans B mais pas dans C)</w:t>
+      <w:proofErr w:type="spellStart"/>
+      <w:r>
+        <w:t>UIWindow</w:t>
+      </w:r>
+      <w:proofErr w:type="spellEnd"/>
+      <w:r>
+        <w:t xml:space="preserve"> (dans la </w:t>
+      </w:r>
+      <w:proofErr w:type="spellStart"/>
+      <w:r>
+        <w:t>def</w:t>
+      </w:r>
+      <w:proofErr w:type="spellEnd"/>
+      <w:r>
+        <w:t xml:space="preserve"> =&gt; flag)</w:t>
+      </w:r>
+    </w:p>
+    <w:p>
+      <w:pPr>
+        <w:pStyle w:val="Paragraphedeliste"/>
+        <w:numPr>
+          <w:ilvl w:val="1"/>
+          <w:numId w:val="1"/>
+        </w:numPr>
+      </w:pPr>
+      <w:r>
+        <w:t xml:space="preserve">Contrainte de </w:t>
+      </w:r>
+      <w:proofErr w:type="spellStart"/>
+      <w:r>
+        <w:t>docking</w:t>
+      </w:r>
+      <w:proofErr w:type="spellEnd"/>
+      <w:r>
+        <w:t xml:space="preserve"> </w:t>
+      </w:r>
+      <w:proofErr w:type="spellStart"/>
+      <w:r>
+        <w:t>generique</w:t>
+      </w:r>
+      <w:proofErr w:type="spellEnd"/>
+      <w:r>
+        <w:t xml:space="preserve"> (</w:t>
+      </w:r>
+      <w:proofErr w:type="spellStart"/>
+      <w:r>
+        <w:t>eg</w:t>
+      </w:r>
+      <w:proofErr w:type="spellEnd"/>
+      <w:r>
+        <w:t> : A dans B mais pas dans C)</w:t>
       </w:r>
     </w:p>
     <w:p>
@@ -1056,31 +1542,79 @@
         </w:numPr>
       </w:pPr>
       <w:r>
-        <w:t>Possibilité d’override les Styles des themes par context (replace or add)</w:t>
-      </w:r>
-    </w:p>
-    <w:p>
-      <w:pPr>
-        <w:pStyle w:val="Paragraphedeliste"/>
-        <w:numPr>
-          <w:ilvl w:val="1"/>
-          <w:numId w:val="1"/>
-        </w:numPr>
-      </w:pPr>
-      <w:r>
-        <w:t>Re-Anchor les Overlay (context menu)</w:t>
-      </w:r>
-    </w:p>
-    <w:p>
-      <w:pPr>
-        <w:pStyle w:val="Paragraphedeliste"/>
-        <w:numPr>
-          <w:ilvl w:val="1"/>
-          <w:numId w:val="1"/>
-        </w:numPr>
-      </w:pPr>
-      <w:r>
-        <w:t>Collapse ou réaligner les Overlay qui se chevauchent</w:t>
+        <w:t>Possibilité d’</w:t>
+      </w:r>
+      <w:proofErr w:type="spellStart"/>
+      <w:r>
+        <w:t>override</w:t>
+      </w:r>
+      <w:proofErr w:type="spellEnd"/>
+      <w:r>
+        <w:t xml:space="preserve"> les Styles des </w:t>
+      </w:r>
+      <w:proofErr w:type="spellStart"/>
+      <w:r>
+        <w:t>themes</w:t>
+      </w:r>
+      <w:proofErr w:type="spellEnd"/>
+      <w:r>
+        <w:t xml:space="preserve"> par </w:t>
+      </w:r>
+      <w:proofErr w:type="spellStart"/>
+      <w:r>
+        <w:t>context</w:t>
+      </w:r>
+      <w:proofErr w:type="spellEnd"/>
+      <w:r>
+        <w:t xml:space="preserve"> (replace or </w:t>
+      </w:r>
+      <w:proofErr w:type="spellStart"/>
+      <w:r>
+        <w:t>add</w:t>
+      </w:r>
+      <w:proofErr w:type="spellEnd"/>
+      <w:r>
+        <w:t>)</w:t>
+      </w:r>
+    </w:p>
+    <w:p>
+      <w:pPr>
+        <w:pStyle w:val="Paragraphedeliste"/>
+        <w:numPr>
+          <w:ilvl w:val="1"/>
+          <w:numId w:val="1"/>
+        </w:numPr>
+      </w:pPr>
+      <w:r>
+        <w:t>Re-Anchor les Overlay (</w:t>
+      </w:r>
+      <w:proofErr w:type="spellStart"/>
+      <w:r>
+        <w:t>context</w:t>
+      </w:r>
+      <w:proofErr w:type="spellEnd"/>
+      <w:r>
+        <w:t xml:space="preserve"> menu)</w:t>
+      </w:r>
+    </w:p>
+    <w:p>
+      <w:pPr>
+        <w:pStyle w:val="Paragraphedeliste"/>
+        <w:numPr>
+          <w:ilvl w:val="1"/>
+          <w:numId w:val="1"/>
+        </w:numPr>
+      </w:pPr>
+      <w:r>
+        <w:t xml:space="preserve">Collapse </w:t>
+      </w:r>
+      <w:proofErr w:type="gramStart"/>
+      <w:r>
+        <w:t>ou</w:t>
+      </w:r>
+      <w:proofErr w:type="gramEnd"/>
+      <w:r>
+        <w:t xml:space="preserve"> réaligner les Overlay qui se chevauchent</w:t>
       </w:r>
     </w:p>
     <w:p>
@@ -1098,7 +1632,31 @@
         <w:t>s</w:t>
       </w:r>
       <w:r>
-        <w:t xml:space="preserve"> keyboard par windows (opti, par container / context)</w:t>
+        <w:t xml:space="preserve"> keyboard par </w:t>
+      </w:r>
+      <w:proofErr w:type="spellStart"/>
+      <w:r>
+        <w:t>windows</w:t>
+      </w:r>
+      <w:proofErr w:type="spellEnd"/>
+      <w:r>
+        <w:t xml:space="preserve"> (</w:t>
+      </w:r>
+      <w:proofErr w:type="spellStart"/>
+      <w:r>
+        <w:t>opti</w:t>
+      </w:r>
+      <w:proofErr w:type="spellEnd"/>
+      <w:r>
+        <w:t xml:space="preserve">, par container / </w:t>
+      </w:r>
+      <w:proofErr w:type="spellStart"/>
+      <w:r>
+        <w:t>context</w:t>
+      </w:r>
+      <w:proofErr w:type="spellEnd"/>
+      <w:r>
+        <w:t>)</w:t>
       </w:r>
     </w:p>
     <w:p>
@@ -1113,37 +1671,85 @@
         <w:t>Ranger les flags</w:t>
       </w:r>
       <w:r>
-        <w:t xml:space="preserve"> (file.s / folder)</w:t>
-      </w:r>
-    </w:p>
-    <w:p>
-      <w:pPr>
-        <w:pStyle w:val="Paragraphedeliste"/>
-        <w:numPr>
-          <w:ilvl w:val="1"/>
-          <w:numId w:val="1"/>
-        </w:numPr>
-      </w:pPr>
-      <w:r>
-        <w:t>UIElementAnimationData doit être plus générique (pas seulement des bool) et utilisé dans l’anim des modals</w:t>
-      </w:r>
-    </w:p>
-    <w:p>
-      <w:pPr>
-        <w:pStyle w:val="Paragraphedeliste"/>
-        <w:numPr>
-          <w:ilvl w:val="1"/>
-          <w:numId w:val="1"/>
-        </w:numPr>
-      </w:pPr>
-      <w:r>
-        <w:t>Les variables d’annimation doivent être passé</w:t>
+        <w:t xml:space="preserve"> (</w:t>
+      </w:r>
+      <w:proofErr w:type="spellStart"/>
+      <w:proofErr w:type="gramStart"/>
+      <w:r>
+        <w:t>file.s</w:t>
+      </w:r>
+      <w:proofErr w:type="spellEnd"/>
+      <w:proofErr w:type="gramEnd"/>
+      <w:r>
+        <w:t xml:space="preserve"> / folder)</w:t>
+      </w:r>
+    </w:p>
+    <w:p>
+      <w:pPr>
+        <w:pStyle w:val="Paragraphedeliste"/>
+        <w:numPr>
+          <w:ilvl w:val="1"/>
+          <w:numId w:val="1"/>
+        </w:numPr>
+      </w:pPr>
+      <w:proofErr w:type="spellStart"/>
+      <w:r>
+        <w:t>UIElementAnimationData</w:t>
+      </w:r>
+      <w:proofErr w:type="spellEnd"/>
+      <w:r>
+        <w:t xml:space="preserve"> doit être plus générique (pas seulement des </w:t>
+      </w:r>
+      <w:proofErr w:type="spellStart"/>
+      <w:r>
+        <w:t>bool</w:t>
+      </w:r>
+      <w:proofErr w:type="spellEnd"/>
+      <w:r>
+        <w:t xml:space="preserve">) et utilisé dans </w:t>
+      </w:r>
+      <w:proofErr w:type="spellStart"/>
+      <w:r>
+        <w:t>l’anim</w:t>
+      </w:r>
+      <w:proofErr w:type="spellEnd"/>
+      <w:r>
+        <w:t xml:space="preserve"> des </w:t>
+      </w:r>
+      <w:proofErr w:type="spellStart"/>
+      <w:r>
+        <w:t>modals</w:t>
+      </w:r>
+      <w:proofErr w:type="spellEnd"/>
+    </w:p>
+    <w:p>
+      <w:pPr>
+        <w:pStyle w:val="Paragraphedeliste"/>
+        <w:numPr>
+          <w:ilvl w:val="1"/>
+          <w:numId w:val="1"/>
+        </w:numPr>
+      </w:pPr>
+      <w:r>
+        <w:t>Les variables d’</w:t>
+      </w:r>
+      <w:proofErr w:type="spellStart"/>
+      <w:r>
+        <w:t>annimation</w:t>
+      </w:r>
+      <w:proofErr w:type="spellEnd"/>
+      <w:r>
+        <w:t xml:space="preserve"> doivent être passé</w:t>
       </w:r>
       <w:r>
         <w:t>es</w:t>
       </w:r>
       <w:r>
-        <w:t xml:space="preserve"> dans le th</w:t>
+        <w:t xml:space="preserve"> dans le </w:t>
+      </w:r>
+      <w:proofErr w:type="spellStart"/>
+      <w:r>
+        <w:t>th</w:t>
       </w:r>
       <w:r>
         <w:t>e</w:t>
@@ -1151,65 +1757,259 @@
       <w:r>
         <w:t>me</w:t>
       </w:r>
-    </w:p>
-    <w:p>
-      <w:pPr>
-        <w:pStyle w:val="Paragraphedeliste"/>
-        <w:numPr>
-          <w:ilvl w:val="1"/>
-          <w:numId w:val="1"/>
-        </w:numPr>
-      </w:pPr>
-      <w:r>
-        <w:t>ImGui ne doit pas être accessible (ASMDEF =&gt; pas évident, dépendances cycliques à régler, maybe archi à revoir ades endroits si besoin)</w:t>
-      </w:r>
-    </w:p>
-    <w:p>
-      <w:pPr>
-        <w:pStyle w:val="Paragraphedeliste"/>
-        <w:numPr>
-          <w:ilvl w:val="1"/>
-          <w:numId w:val="1"/>
-        </w:numPr>
-      </w:pPr>
-      <w:r>
-        <w:t>Wrapper les methodes ImGui utiles (dummy, cursor, avail)</w:t>
-      </w:r>
-    </w:p>
-    <w:p>
-      <w:pPr>
-        <w:pStyle w:val="Paragraphedeliste"/>
-        <w:numPr>
-          <w:ilvl w:val="1"/>
-          <w:numId w:val="1"/>
-        </w:numPr>
-      </w:pPr>
-      <w:r>
-        <w:t>Ajouter la notion d’alignement (cursor custom qui dessine de gauche à droite ou de droite à gauche) dans les  Panels</w:t>
-      </w:r>
-    </w:p>
-    <w:p>
-      <w:pPr>
-        <w:pStyle w:val="Paragraphedeliste"/>
-        <w:numPr>
-          <w:ilvl w:val="1"/>
-          <w:numId w:val="1"/>
-        </w:numPr>
-      </w:pPr>
-      <w:r>
-        <w:t>Possibilitée d’ajouter des components dans Layout et Grid depuis l’exterieur (partial)</w:t>
-      </w:r>
-    </w:p>
-    <w:p>
-      <w:pPr>
-        <w:pStyle w:val="Paragraphedeliste"/>
-        <w:numPr>
-          <w:ilvl w:val="1"/>
-          <w:numId w:val="1"/>
-        </w:numPr>
-      </w:pPr>
-      <w:r>
-        <w:t>Passer UILayout en partial, couper les components dans des fichiers qui l’extends (pareil pour UIGrid)</w:t>
+      <w:proofErr w:type="spellEnd"/>
+    </w:p>
+    <w:p>
+      <w:pPr>
+        <w:pStyle w:val="Paragraphedeliste"/>
+        <w:numPr>
+          <w:ilvl w:val="1"/>
+          <w:numId w:val="1"/>
+        </w:numPr>
+      </w:pPr>
+      <w:proofErr w:type="spellStart"/>
+      <w:r>
+        <w:t>ImGui</w:t>
+      </w:r>
+      <w:proofErr w:type="spellEnd"/>
+      <w:r>
+        <w:t xml:space="preserve"> ne doit pas être accessible (ASMDEF =&gt; pas évident, dépendances cycliques à régler, </w:t>
+      </w:r>
+      <w:proofErr w:type="spellStart"/>
+      <w:r>
+        <w:t>maybe</w:t>
+      </w:r>
+      <w:proofErr w:type="spellEnd"/>
+      <w:r>
+        <w:t xml:space="preserve"> archi à revoir </w:t>
+      </w:r>
+      <w:proofErr w:type="spellStart"/>
+      <w:r>
+        <w:t>ades</w:t>
+      </w:r>
+      <w:proofErr w:type="spellEnd"/>
+      <w:r>
+        <w:t xml:space="preserve"> endroits si besoin)</w:t>
+      </w:r>
+    </w:p>
+    <w:p>
+      <w:pPr>
+        <w:pStyle w:val="Paragraphedeliste"/>
+        <w:numPr>
+          <w:ilvl w:val="1"/>
+          <w:numId w:val="1"/>
+        </w:numPr>
+      </w:pPr>
+      <w:proofErr w:type="spellStart"/>
+      <w:r>
+        <w:t>Wrapper</w:t>
+      </w:r>
+      <w:proofErr w:type="spellEnd"/>
+      <w:r>
+        <w:t xml:space="preserve"> les </w:t>
+      </w:r>
+      <w:proofErr w:type="spellStart"/>
+      <w:r>
+        <w:t>methodes</w:t>
+      </w:r>
+      <w:proofErr w:type="spellEnd"/>
+      <w:r>
+        <w:t xml:space="preserve"> </w:t>
+      </w:r>
+      <w:proofErr w:type="spellStart"/>
+      <w:r>
+        <w:t>ImGui</w:t>
+      </w:r>
+      <w:proofErr w:type="spellEnd"/>
+      <w:r>
+        <w:t xml:space="preserve"> utiles (</w:t>
+      </w:r>
+      <w:proofErr w:type="spellStart"/>
+      <w:r>
+        <w:t>dummy</w:t>
+      </w:r>
+      <w:proofErr w:type="spellEnd"/>
+      <w:r>
+        <w:t xml:space="preserve">, </w:t>
+      </w:r>
+      <w:proofErr w:type="spellStart"/>
+      <w:r>
+        <w:t>cursor</w:t>
+      </w:r>
+      <w:proofErr w:type="spellEnd"/>
+      <w:r>
+        <w:t xml:space="preserve">, </w:t>
+      </w:r>
+      <w:proofErr w:type="spellStart"/>
+      <w:r>
+        <w:t>avail</w:t>
+      </w:r>
+      <w:proofErr w:type="spellEnd"/>
+      <w:r>
+        <w:t>)</w:t>
+      </w:r>
+    </w:p>
+    <w:p>
+      <w:pPr>
+        <w:pStyle w:val="Paragraphedeliste"/>
+        <w:numPr>
+          <w:ilvl w:val="1"/>
+          <w:numId w:val="1"/>
+        </w:numPr>
+      </w:pPr>
+      <w:r>
+        <w:t>Ajouter la notion d’alignement (</w:t>
+      </w:r>
+      <w:proofErr w:type="spellStart"/>
+      <w:r>
+        <w:t>cursor</w:t>
+      </w:r>
+      <w:proofErr w:type="spellEnd"/>
+      <w:r>
+        <w:t xml:space="preserve"> custom qui dessine de gauche à droite ou de droite à gauche) dans </w:t>
+      </w:r>
+      <w:proofErr w:type="gramStart"/>
+      <w:r>
+        <w:t>les  Panels</w:t>
+      </w:r>
+      <w:proofErr w:type="gramEnd"/>
+    </w:p>
+    <w:p>
+      <w:pPr>
+        <w:pStyle w:val="Paragraphedeliste"/>
+        <w:numPr>
+          <w:ilvl w:val="1"/>
+          <w:numId w:val="1"/>
+        </w:numPr>
+      </w:pPr>
+      <w:proofErr w:type="spellStart"/>
+      <w:r>
+        <w:t>Possibilitée</w:t>
+      </w:r>
+      <w:proofErr w:type="spellEnd"/>
+      <w:r>
+        <w:t xml:space="preserve"> d’ajouter des components dans </w:t>
+      </w:r>
+      <w:proofErr w:type="spellStart"/>
+      <w:r>
+        <w:t>Layout</w:t>
+      </w:r>
+      <w:proofErr w:type="spellEnd"/>
+      <w:r>
+        <w:t xml:space="preserve"> et </w:t>
+      </w:r>
+      <w:proofErr w:type="spellStart"/>
+      <w:r>
+        <w:t>Grid</w:t>
+      </w:r>
+      <w:proofErr w:type="spellEnd"/>
+      <w:r>
+        <w:t xml:space="preserve"> depuis l’</w:t>
+      </w:r>
+      <w:proofErr w:type="spellStart"/>
+      <w:r>
+        <w:t>exterieur</w:t>
+      </w:r>
+      <w:proofErr w:type="spellEnd"/>
+      <w:r>
+        <w:t xml:space="preserve"> (partial)</w:t>
+      </w:r>
+    </w:p>
+    <w:p>
+      <w:pPr>
+        <w:pStyle w:val="Paragraphedeliste"/>
+        <w:numPr>
+          <w:ilvl w:val="1"/>
+          <w:numId w:val="1"/>
+        </w:numPr>
+      </w:pPr>
+      <w:r>
+        <w:t xml:space="preserve">Passer </w:t>
+      </w:r>
+      <w:proofErr w:type="spellStart"/>
+      <w:r>
+        <w:t>UILayout</w:t>
+      </w:r>
+      <w:proofErr w:type="spellEnd"/>
+      <w:r>
+        <w:t xml:space="preserve"> en partial, couper les components dans des fichiers qui l’</w:t>
+      </w:r>
+      <w:proofErr w:type="spellStart"/>
+      <w:r>
+        <w:t>extends</w:t>
+      </w:r>
+      <w:proofErr w:type="spellEnd"/>
+      <w:r>
+        <w:t xml:space="preserve"> (pareil pour </w:t>
+      </w:r>
+      <w:proofErr w:type="spellStart"/>
+      <w:r>
+        <w:t>UIGrid</w:t>
+      </w:r>
+      <w:proofErr w:type="spellEnd"/>
+      <w:r>
+        <w:t>)</w:t>
+      </w:r>
+    </w:p>
+    <w:p>
+      <w:pPr>
+        <w:pStyle w:val="Paragraphedeliste"/>
+        <w:numPr>
+          <w:ilvl w:val="1"/>
+          <w:numId w:val="1"/>
+        </w:numPr>
+      </w:pPr>
+      <w:r>
+        <w:t xml:space="preserve">Unifier les </w:t>
+      </w:r>
+      <w:proofErr w:type="spellStart"/>
+      <w:r>
+        <w:t>enums</w:t>
+      </w:r>
+      <w:proofErr w:type="spellEnd"/>
+      <w:r>
+        <w:t xml:space="preserve"> de </w:t>
+      </w:r>
+      <w:proofErr w:type="spellStart"/>
+      <w:r>
+        <w:t>colors</w:t>
+      </w:r>
+      <w:proofErr w:type="spellEnd"/>
+      <w:r>
+        <w:t xml:space="preserve"> dans les </w:t>
+      </w:r>
+      <w:proofErr w:type="spellStart"/>
+      <w:r>
+        <w:t>themes</w:t>
+      </w:r>
+      <w:proofErr w:type="spellEnd"/>
+    </w:p>
+    <w:p>
+      <w:pPr>
+        <w:pStyle w:val="Paragraphedeliste"/>
+        <w:numPr>
+          <w:ilvl w:val="1"/>
+          <w:numId w:val="1"/>
+        </w:numPr>
+      </w:pPr>
+      <w:r>
+        <w:t>///&lt;</w:t>
+      </w:r>
+      <w:proofErr w:type="spellStart"/>
+      <w:r>
+        <w:t>summary</w:t>
+      </w:r>
+      <w:proofErr w:type="spellEnd"/>
+      <w:r>
+        <w:t xml:space="preserve">&gt; toutes les </w:t>
+      </w:r>
+      <w:proofErr w:type="spellStart"/>
+      <w:r>
+        <w:t>methodes</w:t>
+      </w:r>
+      <w:proofErr w:type="spellEnd"/>
+      <w:r>
+        <w:t xml:space="preserve"> et commenter le code</w:t>
       </w:r>
     </w:p>
     <w:sectPr>
@@ -1223,7 +2023,7 @@
 </file>
 
 <file path=word/numbering.xml><?xml version="1.0" encoding="utf-8"?>
-<w:numbering xmlns:wpc="http://schemas.microsoft.com/office/word/2010/wordprocessingCanvas" xmlns:mc="http://schemas.openxmlformats.org/markup-compatibility/2006" xmlns:o="urn:schemas-microsoft-com:office:office" xmlns:r="http://schemas.openxmlformats.org/officeDocument/2006/relationships" xmlns:m="http://schemas.openxmlformats.org/officeDocument/2006/math" xmlns:v="urn:schemas-microsoft-com:vml" xmlns:wp14="http://schemas.microsoft.com/office/word/2010/wordprocessingDrawing" xmlns:wp="http://schemas.openxmlformats.org/drawingml/2006/wordprocessingDrawing" xmlns:w10="urn:schemas-microsoft-com:office:word" xmlns:w="http://schemas.openxmlformats.org/wordprocessingml/2006/main" xmlns:w14="http://schemas.microsoft.com/office/word/2010/wordml" xmlns:w15="http://schemas.microsoft.com/office/word/2012/wordml" xmlns:wpg="http://schemas.microsoft.com/office/word/2010/wordprocessingGroup" xmlns:wpi="http://schemas.microsoft.com/office/word/2010/wordprocessingInk" xmlns:wne="http://schemas.microsoft.com/office/word/2006/wordml" xmlns:wps="http://schemas.microsoft.com/office/word/2010/wordprocessingShape" mc:Ignorable="w14 w15 wp14">
+<w:numbering xmlns:wpc="http://schemas.microsoft.com/office/word/2010/wordprocessingCanvas" xmlns:cx="http://schemas.microsoft.com/office/drawing/2014/chartex" xmlns:cx1="http://schemas.microsoft.com/office/drawing/2015/9/8/chartex" xmlns:cx2="http://schemas.microsoft.com/office/drawing/2015/10/21/chartex" xmlns:cx3="http://schemas.microsoft.com/office/drawing/2016/5/9/chartex" xmlns:cx4="http://schemas.microsoft.com/office/drawing/2016/5/10/chartex" xmlns:cx5="http://schemas.microsoft.com/office/drawing/2016/5/11/chartex" xmlns:cx6="http://schemas.microsoft.com/office/drawing/2016/5/12/chartex" xmlns:cx7="http://schemas.microsoft.com/office/drawing/2016/5/13/chartex" xmlns:cx8="http://schemas.microsoft.com/office/drawing/2016/5/14/chartex" xmlns:mc="http://schemas.openxmlformats.org/markup-compatibility/2006" xmlns:aink="http://schemas.microsoft.com/office/drawing/2016/ink" xmlns:am3d="http://schemas.microsoft.com/office/drawing/2017/model3d" xmlns:o="urn:schemas-microsoft-com:office:office" xmlns:oel="http://schemas.microsoft.com/office/2019/extlst" xmlns:r="http://schemas.openxmlformats.org/officeDocument/2006/relationships" xmlns:m="http://schemas.openxmlformats.org/officeDocument/2006/math" xmlns:v="urn:schemas-microsoft-com:vml" xmlns:wp14="http://schemas.microsoft.com/office/word/2010/wordprocessingDrawing" xmlns:wp="http://schemas.openxmlformats.org/drawingml/2006/wordprocessingDrawing" xmlns:w10="urn:schemas-microsoft-com:office:word" xmlns:w="http://schemas.openxmlformats.org/wordprocessingml/2006/main" xmlns:w14="http://schemas.microsoft.com/office/word/2010/wordml" xmlns:w15="http://schemas.microsoft.com/office/word/2012/wordml" xmlns:w16cex="http://schemas.microsoft.com/office/word/2018/wordml/cex" xmlns:w16cid="http://schemas.microsoft.com/office/word/2016/wordml/cid" xmlns:w16="http://schemas.microsoft.com/office/word/2018/wordml" xmlns:w16sdtdh="http://schemas.microsoft.com/office/word/2020/wordml/sdtdatahash" xmlns:w16se="http://schemas.microsoft.com/office/word/2015/wordml/symex" xmlns:wpg="http://schemas.microsoft.com/office/word/2010/wordprocessingGroup" xmlns:wpi="http://schemas.microsoft.com/office/word/2010/wordprocessingInk" xmlns:wne="http://schemas.microsoft.com/office/word/2006/wordml" xmlns:wps="http://schemas.microsoft.com/office/word/2010/wordprocessingShape" mc:Ignorable="w14 w15 w16se w16cid w16 w16cex w16sdtdh wp14">
   <w:abstractNum w:abstractNumId="0" w15:restartNumberingAfterBreak="0">
     <w:nsid w:val="51D809A6"/>
     <w:multiLevelType w:val="hybridMultilevel"/>
@@ -1336,14 +2136,14 @@
       </w:rPr>
     </w:lvl>
   </w:abstractNum>
-  <w:num w:numId="1">
+  <w:num w:numId="1" w16cid:durableId="823005636">
     <w:abstractNumId w:val="0"/>
   </w:num>
 </w:numbering>
 </file>
 
 <file path=word/styles.xml><?xml version="1.0" encoding="utf-8"?>
-<w:styles xmlns:mc="http://schemas.openxmlformats.org/markup-compatibility/2006" xmlns:r="http://schemas.openxmlformats.org/officeDocument/2006/relationships" xmlns:w="http://schemas.openxmlformats.org/wordprocessingml/2006/main" xmlns:w14="http://schemas.microsoft.com/office/word/2010/wordml" xmlns:w15="http://schemas.microsoft.com/office/word/2012/wordml" mc:Ignorable="w14 w15">
+<w:styles xmlns:mc="http://schemas.openxmlformats.org/markup-compatibility/2006" xmlns:r="http://schemas.openxmlformats.org/officeDocument/2006/relationships" xmlns:w="http://schemas.openxmlformats.org/wordprocessingml/2006/main" xmlns:w14="http://schemas.microsoft.com/office/word/2010/wordml" xmlns:w15="http://schemas.microsoft.com/office/word/2012/wordml" xmlns:w16cex="http://schemas.microsoft.com/office/word/2018/wordml/cex" xmlns:w16cid="http://schemas.microsoft.com/office/word/2016/wordml/cid" xmlns:w16="http://schemas.microsoft.com/office/word/2018/wordml" xmlns:w16sdtdh="http://schemas.microsoft.com/office/word/2020/wordml/sdtdatahash" xmlns:w16se="http://schemas.microsoft.com/office/word/2015/wordml/symex" mc:Ignorable="w14 w15 w16se w16cid w16 w16cex w16sdtdh">
   <w:docDefaults>
     <w:rPrDefault>
       <w:rPr>
@@ -1359,7 +2159,7 @@
       </w:pPr>
     </w:pPrDefault>
   </w:docDefaults>
-  <w:latentStyles w:defLockedState="0" w:defUIPriority="99" w:defSemiHidden="0" w:defUnhideWhenUsed="0" w:defQFormat="0" w:count="371">
+  <w:latentStyles w:defLockedState="0" w:defUIPriority="99" w:defSemiHidden="0" w:defUnhideWhenUsed="0" w:defQFormat="0" w:count="376">
     <w:lsdException w:name="Normal" w:uiPriority="0" w:qFormat="1"/>
     <w:lsdException w:name="heading 1" w:uiPriority="9" w:qFormat="1"/>
     <w:lsdException w:name="heading 2" w:semiHidden="1" w:uiPriority="9" w:unhideWhenUsed="1" w:qFormat="1"/>
@@ -1465,7 +2265,6 @@
     <w:lsdException w:name="HTML Sample" w:semiHidden="1" w:unhideWhenUsed="1"/>
     <w:lsdException w:name="HTML Typewriter" w:semiHidden="1" w:unhideWhenUsed="1"/>
     <w:lsdException w:name="HTML Variable" w:semiHidden="1" w:unhideWhenUsed="1"/>
-    <w:lsdException w:name="Normal Table" w:semiHidden="1" w:unhideWhenUsed="1"/>
     <w:lsdException w:name="annotation subject" w:semiHidden="1" w:unhideWhenUsed="1"/>
     <w:lsdException w:name="No List" w:semiHidden="1" w:unhideWhenUsed="1"/>
     <w:lsdException w:name="Outline List 1" w:semiHidden="1" w:unhideWhenUsed="1"/>
@@ -1508,11 +2307,8 @@
     <w:lsdException w:name="Table Contemporary" w:semiHidden="1" w:unhideWhenUsed="1"/>
     <w:lsdException w:name="Table Elegant" w:semiHidden="1" w:unhideWhenUsed="1"/>
     <w:lsdException w:name="Table Professional" w:semiHidden="1" w:unhideWhenUsed="1"/>
-    <w:lsdException w:name="Table Subtle 1" w:semiHidden="1" w:unhideWhenUsed="1"/>
     <w:lsdException w:name="Table Subtle 2" w:semiHidden="1" w:unhideWhenUsed="1"/>
     <w:lsdException w:name="Table Web 1" w:semiHidden="1" w:unhideWhenUsed="1"/>
-    <w:lsdException w:name="Table Web 2" w:semiHidden="1" w:unhideWhenUsed="1"/>
-    <w:lsdException w:name="Table Web 3" w:semiHidden="1" w:unhideWhenUsed="1"/>
     <w:lsdException w:name="Balloon Text" w:semiHidden="1" w:unhideWhenUsed="1"/>
     <w:lsdException w:name="Table Grid" w:uiPriority="39"/>
     <w:lsdException w:name="Table Theme" w:semiHidden="1" w:unhideWhenUsed="1"/>
@@ -1731,6 +2527,11 @@
     <w:lsdException w:name="List Table 5 Dark Accent 6" w:uiPriority="50"/>
     <w:lsdException w:name="List Table 6 Colorful Accent 6" w:uiPriority="51"/>
     <w:lsdException w:name="List Table 7 Colorful Accent 6" w:uiPriority="52"/>
+    <w:lsdException w:name="Mention" w:semiHidden="1" w:unhideWhenUsed="1"/>
+    <w:lsdException w:name="Smart Hyperlink" w:semiHidden="1" w:unhideWhenUsed="1"/>
+    <w:lsdException w:name="Hashtag" w:semiHidden="1" w:unhideWhenUsed="1"/>
+    <w:lsdException w:name="Unresolved Mention" w:semiHidden="1" w:unhideWhenUsed="1"/>
+    <w:lsdException w:name="Smart Link" w:semiHidden="1" w:unhideWhenUsed="1"/>
   </w:latentStyles>
   <w:style w:type="paragraph" w:default="1" w:styleId="Normal">
     <w:name w:val="Normal"/>

</xml_diff>